<commit_message>
inserção da entrada das prestações
</commit_message>
<xml_diff>
--- a/Resolva as operações.docx
+++ b/Resolva as operações.docx
@@ -5064,7 +5064,19 @@
           <w:lang w:eastAsia="pt-BR"/>
           <w14:ligatures w14:val="none"/>
         </w:rPr>
-        <w:t>prestacao</w:t>
+        <w:t>valor</w:t>
+      </w:r>
+      <w:r>
+        <w:rPr>
+          <w:rFonts w:ascii="ArialMT" w:eastAsia="Times New Roman" w:hAnsi="ArialMT" w:cs="Times New Roman"/>
+          <w:color w:val="FF0000"/>
+          <w:kern w:val="0"/>
+          <w:sz w:val="30"/>
+          <w:szCs w:val="30"/>
+          <w:lang w:eastAsia="pt-BR"/>
+          <w14:ligatures w14:val="none"/>
+        </w:rPr>
+        <w:t>Total</w:t>
       </w:r>
       <w:proofErr w:type="spellEnd"/>
       <w:r>
@@ -5077,7 +5089,7 @@
           <w:lang w:eastAsia="pt-BR"/>
           <w14:ligatures w14:val="none"/>
         </w:rPr>
-        <w:t xml:space="preserve"> = 750</w:t>
+        <w:t xml:space="preserve"> = 30000</w:t>
       </w:r>
     </w:p>
     <w:p>
@@ -5103,7 +5115,7 @@
           <w:lang w:eastAsia="pt-BR"/>
           <w14:ligatures w14:val="none"/>
         </w:rPr>
-        <w:t>var valor = 30000</w:t>
+        <w:t>var entrada = 3000</w:t>
       </w:r>
     </w:p>
     <w:p>
@@ -5142,7 +5154,7 @@
           <w:lang w:eastAsia="pt-BR"/>
           <w14:ligatures w14:val="none"/>
         </w:rPr>
-        <w:t>qtdprest</w:t>
+        <w:t>prestacao</w:t>
       </w:r>
       <w:proofErr w:type="spellEnd"/>
       <w:r>
@@ -5155,33 +5167,7 @@
           <w:lang w:eastAsia="pt-BR"/>
           <w14:ligatures w14:val="none"/>
         </w:rPr>
-        <w:t xml:space="preserve"> = </w:t>
-      </w:r>
-      <w:proofErr w:type="spellStart"/>
-      <w:r>
-        <w:rPr>
-          <w:rFonts w:ascii="ArialMT" w:eastAsia="Times New Roman" w:hAnsi="ArialMT" w:cs="Times New Roman"/>
-          <w:color w:val="FF0000"/>
-          <w:kern w:val="0"/>
-          <w:sz w:val="30"/>
-          <w:szCs w:val="30"/>
-          <w:lang w:eastAsia="pt-BR"/>
-          <w14:ligatures w14:val="none"/>
-        </w:rPr>
-        <w:t>prestacao</w:t>
-      </w:r>
-      <w:proofErr w:type="spellEnd"/>
-      <w:r>
-        <w:rPr>
-          <w:rFonts w:ascii="ArialMT" w:eastAsia="Times New Roman" w:hAnsi="ArialMT" w:cs="Times New Roman"/>
-          <w:color w:val="FF0000"/>
-          <w:kern w:val="0"/>
-          <w:sz w:val="30"/>
-          <w:szCs w:val="30"/>
-          <w:lang w:eastAsia="pt-BR"/>
-          <w14:ligatures w14:val="none"/>
-        </w:rPr>
-        <w:t xml:space="preserve"> / valor</w:t>
+        <w:t xml:space="preserve"> = 750</w:t>
       </w:r>
     </w:p>
     <w:p>
@@ -5197,6 +5183,18 @@
           <w14:ligatures w14:val="none"/>
         </w:rPr>
       </w:pPr>
+      <w:r>
+        <w:rPr>
+          <w:rFonts w:ascii="ArialMT" w:eastAsia="Times New Roman" w:hAnsi="ArialMT" w:cs="Times New Roman"/>
+          <w:color w:val="FF0000"/>
+          <w:kern w:val="0"/>
+          <w:sz w:val="30"/>
+          <w:szCs w:val="30"/>
+          <w:lang w:eastAsia="pt-BR"/>
+          <w14:ligatures w14:val="none"/>
+        </w:rPr>
+        <w:t xml:space="preserve">var </w:t>
+      </w:r>
       <w:proofErr w:type="spellStart"/>
       <w:r>
         <w:rPr>
@@ -5208,7 +5206,43 @@
           <w:lang w:eastAsia="pt-BR"/>
           <w14:ligatures w14:val="none"/>
         </w:rPr>
-        <w:t>qtdprest</w:t>
+        <w:t>qtd</w:t>
+      </w:r>
+      <w:r>
+        <w:rPr>
+          <w:rFonts w:ascii="ArialMT" w:eastAsia="Times New Roman" w:hAnsi="ArialMT" w:cs="Times New Roman"/>
+          <w:color w:val="FF0000"/>
+          <w:kern w:val="0"/>
+          <w:sz w:val="30"/>
+          <w:szCs w:val="30"/>
+          <w:lang w:eastAsia="pt-BR"/>
+          <w14:ligatures w14:val="none"/>
+        </w:rPr>
+        <w:t>P</w:t>
+      </w:r>
+      <w:r>
+        <w:rPr>
+          <w:rFonts w:ascii="ArialMT" w:eastAsia="Times New Roman" w:hAnsi="ArialMT" w:cs="Times New Roman"/>
+          <w:color w:val="FF0000"/>
+          <w:kern w:val="0"/>
+          <w:sz w:val="30"/>
+          <w:szCs w:val="30"/>
+          <w:lang w:eastAsia="pt-BR"/>
+          <w14:ligatures w14:val="none"/>
+        </w:rPr>
+        <w:t>rest</w:t>
+      </w:r>
+      <w:r>
+        <w:rPr>
+          <w:rFonts w:ascii="ArialMT" w:eastAsia="Times New Roman" w:hAnsi="ArialMT" w:cs="Times New Roman"/>
+          <w:color w:val="FF0000"/>
+          <w:kern w:val="0"/>
+          <w:sz w:val="30"/>
+          <w:szCs w:val="30"/>
+          <w:lang w:eastAsia="pt-BR"/>
+          <w14:ligatures w14:val="none"/>
+        </w:rPr>
+        <w:t>final</w:t>
       </w:r>
       <w:proofErr w:type="spellEnd"/>
       <w:r>
@@ -5221,7 +5255,159 @@
           <w:lang w:eastAsia="pt-BR"/>
           <w14:ligatures w14:val="none"/>
         </w:rPr>
-        <w:t xml:space="preserve"> = 40</w:t>
+        <w:t xml:space="preserve"> = </w:t>
+      </w:r>
+      <w:r>
+        <w:rPr>
+          <w:rFonts w:ascii="ArialMT" w:eastAsia="Times New Roman" w:hAnsi="ArialMT" w:cs="Times New Roman"/>
+          <w:color w:val="FF0000"/>
+          <w:kern w:val="0"/>
+          <w:sz w:val="30"/>
+          <w:szCs w:val="30"/>
+          <w:lang w:eastAsia="pt-BR"/>
+          <w14:ligatures w14:val="none"/>
+        </w:rPr>
+        <w:t>(</w:t>
+      </w:r>
+      <w:proofErr w:type="spellStart"/>
+      <w:r>
+        <w:rPr>
+          <w:rFonts w:ascii="ArialMT" w:eastAsia="Times New Roman" w:hAnsi="ArialMT" w:cs="Times New Roman"/>
+          <w:color w:val="FF0000"/>
+          <w:kern w:val="0"/>
+          <w:sz w:val="30"/>
+          <w:szCs w:val="30"/>
+          <w:lang w:eastAsia="pt-BR"/>
+          <w14:ligatures w14:val="none"/>
+        </w:rPr>
+        <w:t>valorTotal</w:t>
+      </w:r>
+      <w:proofErr w:type="spellEnd"/>
+      <w:r>
+        <w:rPr>
+          <w:rFonts w:ascii="ArialMT" w:eastAsia="Times New Roman" w:hAnsi="ArialMT" w:cs="Times New Roman"/>
+          <w:color w:val="FF0000"/>
+          <w:kern w:val="0"/>
+          <w:sz w:val="30"/>
+          <w:szCs w:val="30"/>
+          <w:lang w:eastAsia="pt-BR"/>
+          <w14:ligatures w14:val="none"/>
+        </w:rPr>
+        <w:t xml:space="preserve">- </w:t>
+      </w:r>
+      <w:r>
+        <w:rPr>
+          <w:rFonts w:ascii="ArialMT" w:eastAsia="Times New Roman" w:hAnsi="ArialMT" w:cs="Times New Roman"/>
+          <w:color w:val="FF0000"/>
+          <w:kern w:val="0"/>
+          <w:sz w:val="30"/>
+          <w:szCs w:val="30"/>
+          <w:lang w:eastAsia="pt-BR"/>
+          <w14:ligatures w14:val="none"/>
+        </w:rPr>
+        <w:t>entrada</w:t>
+      </w:r>
+      <w:r>
+        <w:rPr>
+          <w:rFonts w:ascii="ArialMT" w:eastAsia="Times New Roman" w:hAnsi="ArialMT" w:cs="Times New Roman"/>
+          <w:color w:val="FF0000"/>
+          <w:kern w:val="0"/>
+          <w:sz w:val="30"/>
+          <w:szCs w:val="30"/>
+          <w:lang w:eastAsia="pt-BR"/>
+          <w14:ligatures w14:val="none"/>
+        </w:rPr>
+        <w:t>)</w:t>
+      </w:r>
+      <w:r>
+        <w:rPr>
+          <w:rFonts w:ascii="ArialMT" w:eastAsia="Times New Roman" w:hAnsi="ArialMT" w:cs="Times New Roman"/>
+          <w:color w:val="FF0000"/>
+          <w:kern w:val="0"/>
+          <w:sz w:val="30"/>
+          <w:szCs w:val="30"/>
+          <w:lang w:eastAsia="pt-BR"/>
+          <w14:ligatures w14:val="none"/>
+        </w:rPr>
+        <w:t xml:space="preserve"> / </w:t>
+      </w:r>
+      <w:proofErr w:type="spellStart"/>
+      <w:r>
+        <w:rPr>
+          <w:rFonts w:ascii="ArialMT" w:eastAsia="Times New Roman" w:hAnsi="ArialMT" w:cs="Times New Roman"/>
+          <w:color w:val="FF0000"/>
+          <w:kern w:val="0"/>
+          <w:sz w:val="30"/>
+          <w:szCs w:val="30"/>
+          <w:lang w:eastAsia="pt-BR"/>
+          <w14:ligatures w14:val="none"/>
+        </w:rPr>
+        <w:t>prestacao</w:t>
+      </w:r>
+      <w:proofErr w:type="spellEnd"/>
+    </w:p>
+    <w:p>
+      <w:pPr>
+        <w:spacing w:after="0" w:line="240" w:lineRule="auto"/>
+        <w:rPr>
+          <w:rFonts w:ascii="ArialMT" w:eastAsia="Times New Roman" w:hAnsi="ArialMT" w:cs="Times New Roman"/>
+          <w:color w:val="FF0000"/>
+          <w:kern w:val="0"/>
+          <w:sz w:val="30"/>
+          <w:szCs w:val="30"/>
+          <w:lang w:eastAsia="pt-BR"/>
+          <w14:ligatures w14:val="none"/>
+        </w:rPr>
+      </w:pPr>
+      <w:proofErr w:type="spellStart"/>
+      <w:r>
+        <w:rPr>
+          <w:rFonts w:ascii="ArialMT" w:eastAsia="Times New Roman" w:hAnsi="ArialMT" w:cs="Times New Roman"/>
+          <w:color w:val="FF0000"/>
+          <w:kern w:val="0"/>
+          <w:sz w:val="30"/>
+          <w:szCs w:val="30"/>
+          <w:lang w:eastAsia="pt-BR"/>
+          <w14:ligatures w14:val="none"/>
+        </w:rPr>
+        <w:t>qtdPrestfinal</w:t>
+      </w:r>
+      <w:proofErr w:type="spellEnd"/>
+      <w:r>
+        <w:rPr>
+          <w:rFonts w:ascii="ArialMT" w:eastAsia="Times New Roman" w:hAnsi="ArialMT" w:cs="Times New Roman"/>
+          <w:color w:val="FF0000"/>
+          <w:kern w:val="0"/>
+          <w:sz w:val="30"/>
+          <w:szCs w:val="30"/>
+          <w:lang w:eastAsia="pt-BR"/>
+          <w14:ligatures w14:val="none"/>
+        </w:rPr>
+        <w:t xml:space="preserve"> </w:t>
+      </w:r>
+      <w:r>
+        <w:rPr>
+          <w:rFonts w:ascii="ArialMT" w:eastAsia="Times New Roman" w:hAnsi="ArialMT" w:cs="Times New Roman"/>
+          <w:color w:val="FF0000"/>
+          <w:kern w:val="0"/>
+          <w:sz w:val="30"/>
+          <w:szCs w:val="30"/>
+          <w:lang w:eastAsia="pt-BR"/>
+          <w14:ligatures w14:val="none"/>
+        </w:rPr>
+        <w:t xml:space="preserve">= </w:t>
+      </w:r>
+      <w:r>
+        <w:rPr>
+          <w:rFonts w:ascii="ArialMT" w:eastAsia="Times New Roman" w:hAnsi="ArialMT" w:cs="Times New Roman"/>
+          <w:color w:val="FF0000"/>
+          <w:kern w:val="0"/>
+          <w:sz w:val="30"/>
+          <w:szCs w:val="30"/>
+          <w:lang w:eastAsia="pt-BR"/>
+          <w14:ligatures w14:val="none"/>
+        </w:rPr>
+        <w:t>36</w:t>
       </w:r>
     </w:p>
     <w:p>

</xml_diff>